<commit_message>
Update Answer sheet and generated pdf
</commit_message>
<xml_diff>
--- a/Answer Sheet.docx
+++ b/Answer Sheet.docx
@@ -345,7 +345,6 @@
     </w:p>
     <w:p>
       <w:pPr>
-        <w:ind w:left="720"/>
         <w:rPr>
           <w:rFonts w:ascii="Times New Roman" w:hAnsi="Times New Roman" w:cs="Times New Roman"/>
           <w:sz w:val="24"/>
@@ -385,7 +384,6 @@
     </w:p>
     <w:p>
       <w:pPr>
-        <w:ind w:firstLine="720"/>
         <w:rPr>
           <w:rFonts w:ascii="Times New Roman" w:hAnsi="Times New Roman" w:cs="Times New Roman"/>
           <w:sz w:val="24"/>
@@ -425,7 +423,6 @@
     </w:p>
     <w:p>
       <w:pPr>
-        <w:ind w:firstLine="720"/>
         <w:rPr>
           <w:rFonts w:ascii="Times New Roman" w:hAnsi="Times New Roman" w:cs="Times New Roman"/>
           <w:sz w:val="24"/>
@@ -465,7 +462,6 @@
     </w:p>
     <w:p>
       <w:pPr>
-        <w:ind w:left="720"/>
         <w:rPr>
           <w:rFonts w:ascii="Times New Roman" w:hAnsi="Times New Roman" w:cs="Times New Roman"/>
           <w:sz w:val="24"/>
@@ -577,7 +573,6 @@
     </w:p>
     <w:p>
       <w:pPr>
-        <w:ind w:firstLine="720"/>
         <w:rPr>
           <w:rFonts w:ascii="Times New Roman" w:hAnsi="Times New Roman" w:cs="Times New Roman"/>
           <w:sz w:val="24"/>
@@ -625,6 +620,14 @@
           <w:szCs w:val="24"/>
         </w:rPr>
       </w:pPr>
+      <w:r>
+        <w:rPr>
+          <w:rFonts w:ascii="Times New Roman" w:hAnsi="Times New Roman" w:cs="Times New Roman"/>
+          <w:sz w:val="24"/>
+          <w:szCs w:val="24"/>
+        </w:rPr>
+        <w:br w:type="page"/>
+      </w:r>
     </w:p>
     <w:p>
       <w:pPr>
@@ -649,7 +652,87 @@
           <w:sz w:val="24"/>
           <w:szCs w:val="24"/>
         </w:rPr>
+        <w:lastRenderedPageBreak/>
         <w:t>Factory Design Pattern (Demonstration)</w:t>
+      </w:r>
+    </w:p>
+    <w:p>
+      <w:pPr>
+        <w:rPr>
+          <w:rFonts w:ascii="Times New Roman" w:hAnsi="Times New Roman" w:cs="Times New Roman"/>
+          <w:sz w:val="24"/>
+          <w:szCs w:val="24"/>
+        </w:rPr>
+      </w:pPr>
+      <w:r>
+        <w:rPr>
+          <w:rFonts w:ascii="Times New Roman" w:hAnsi="Times New Roman" w:cs="Times New Roman"/>
+          <w:sz w:val="24"/>
+          <w:szCs w:val="24"/>
+        </w:rPr>
+        <w:t xml:space="preserve">A Factory Pattern, also known as a Factory Method Pattern, states that you should just define an interface or abstract class for generating objects and leave it up to the subclasses to select which class to instantiate. In other words, subclasses </w:t>
+      </w:r>
+      <w:proofErr w:type="gramStart"/>
+      <w:r>
+        <w:rPr>
+          <w:rFonts w:ascii="Times New Roman" w:hAnsi="Times New Roman" w:cs="Times New Roman"/>
+          <w:sz w:val="24"/>
+          <w:szCs w:val="24"/>
+        </w:rPr>
+        <w:t>are in charge of</w:t>
+      </w:r>
+      <w:proofErr w:type="gramEnd"/>
+      <w:r>
+        <w:rPr>
+          <w:rFonts w:ascii="Times New Roman" w:hAnsi="Times New Roman" w:cs="Times New Roman"/>
+          <w:sz w:val="24"/>
+          <w:szCs w:val="24"/>
+        </w:rPr>
+        <w:t xml:space="preserve"> creating the class instance.</w:t>
+      </w:r>
+    </w:p>
+    <w:p>
+      <w:pPr>
+        <w:rPr>
+          <w:rFonts w:ascii="Times New Roman" w:hAnsi="Times New Roman" w:cs="Times New Roman"/>
+          <w:sz w:val="24"/>
+          <w:szCs w:val="24"/>
+        </w:rPr>
+      </w:pPr>
+      <w:r>
+        <w:rPr>
+          <w:rFonts w:ascii="Times New Roman" w:hAnsi="Times New Roman" w:cs="Times New Roman"/>
+          <w:sz w:val="24"/>
+          <w:szCs w:val="24"/>
+        </w:rPr>
+        <w:t>Java application to demonstrate the Factory Design Pattern</w:t>
+      </w:r>
+      <w:r>
+        <w:rPr>
+          <w:rFonts w:ascii="Times New Roman" w:hAnsi="Times New Roman" w:cs="Times New Roman"/>
+          <w:sz w:val="24"/>
+          <w:szCs w:val="24"/>
+        </w:rPr>
+        <w:t xml:space="preserve"> (</w:t>
+      </w:r>
+      <w:hyperlink r:id="rId7" w:history="1">
+        <w:r>
+          <w:rPr>
+            <w:rStyle w:val="Hyperlink"/>
+            <w:rFonts w:ascii="Times New Roman" w:hAnsi="Times New Roman" w:cs="Times New Roman"/>
+            <w:sz w:val="24"/>
+            <w:szCs w:val="24"/>
+          </w:rPr>
+          <w:t>https://github.com/kvdrathnayaka/HomeAssignment_MicroimageMobileMedia/blob/main/factoryPattern.java</w:t>
+        </w:r>
+      </w:hyperlink>
+      <w:r>
+        <w:rPr>
+          <w:rFonts w:ascii="Times New Roman" w:hAnsi="Times New Roman" w:cs="Times New Roman"/>
+          <w:sz w:val="24"/>
+          <w:szCs w:val="24"/>
+        </w:rPr>
+        <w:t xml:space="preserve"> )</w:t>
       </w:r>
     </w:p>
     <w:p>
@@ -684,7 +767,6 @@
           <w:sz w:val="24"/>
           <w:szCs w:val="24"/>
         </w:rPr>
-        <w:lastRenderedPageBreak/>
         <w:t>Bash Script</w:t>
       </w:r>
     </w:p>
@@ -696,6 +778,92 @@
           <w:szCs w:val="24"/>
         </w:rPr>
       </w:pPr>
+      <w:r>
+        <w:rPr>
+          <w:rFonts w:ascii="Times New Roman" w:hAnsi="Times New Roman" w:cs="Times New Roman"/>
+          <w:sz w:val="24"/>
+          <w:szCs w:val="24"/>
+        </w:rPr>
+        <w:t>A Bash script is a text file with a set of commands in it. A Bash script can contain any command that can be run from the terminal. Any sequence of commands to be performed on the terminal may be written as a Bash script in a text file and executed in that order.</w:t>
+      </w:r>
+    </w:p>
+    <w:p>
+      <w:pPr>
+        <w:rPr>
+          <w:rFonts w:ascii="Times New Roman" w:hAnsi="Times New Roman" w:cs="Times New Roman"/>
+          <w:sz w:val="24"/>
+          <w:szCs w:val="24"/>
+        </w:rPr>
+      </w:pPr>
+      <w:r>
+        <w:rPr>
+          <w:rFonts w:ascii="Times New Roman" w:hAnsi="Times New Roman" w:cs="Times New Roman"/>
+          <w:sz w:val="24"/>
+          <w:szCs w:val="24"/>
+        </w:rPr>
+        <w:t>Bash script</w:t>
+      </w:r>
+      <w:r>
+        <w:rPr>
+          <w:rFonts w:ascii="Times New Roman" w:hAnsi="Times New Roman" w:cs="Times New Roman"/>
+          <w:sz w:val="24"/>
+          <w:szCs w:val="24"/>
+        </w:rPr>
+        <w:t xml:space="preserve"> (</w:t>
+      </w:r>
+      <w:hyperlink r:id="rId8" w:history="1">
+        <w:r>
+          <w:rPr>
+            <w:rStyle w:val="Hyperlink"/>
+            <w:rFonts w:ascii="Times New Roman" w:hAnsi="Times New Roman" w:cs="Times New Roman"/>
+            <w:sz w:val="24"/>
+            <w:szCs w:val="24"/>
+          </w:rPr>
+          <w:t>https://github.com/kvdrathnayaka/HomeAssignment_Microim</w:t>
+        </w:r>
+        <w:r>
+          <w:rPr>
+            <w:rStyle w:val="Hyperlink"/>
+            <w:rFonts w:ascii="Times New Roman" w:hAnsi="Times New Roman" w:cs="Times New Roman"/>
+            <w:sz w:val="24"/>
+            <w:szCs w:val="24"/>
+          </w:rPr>
+          <w:t>a</w:t>
+        </w:r>
+        <w:r>
+          <w:rPr>
+            <w:rStyle w:val="Hyperlink"/>
+            <w:rFonts w:ascii="Times New Roman" w:hAnsi="Times New Roman" w:cs="Times New Roman"/>
+            <w:sz w:val="24"/>
+            <w:szCs w:val="24"/>
+          </w:rPr>
+          <w:t>geMobileMedia/blob/main/bashScript.sh</w:t>
+        </w:r>
+      </w:hyperlink>
+      <w:r>
+        <w:rPr>
+          <w:rFonts w:ascii="Times New Roman" w:hAnsi="Times New Roman" w:cs="Times New Roman"/>
+          <w:sz w:val="24"/>
+          <w:szCs w:val="24"/>
+        </w:rPr>
+        <w:t xml:space="preserve"> </w:t>
+      </w:r>
+      <w:r>
+        <w:rPr>
+          <w:rFonts w:ascii="Times New Roman" w:hAnsi="Times New Roman" w:cs="Times New Roman"/>
+          <w:sz w:val="24"/>
+          <w:szCs w:val="24"/>
+        </w:rPr>
+        <w:t>)</w:t>
+      </w:r>
+      <w:r>
+        <w:rPr>
+          <w:rFonts w:ascii="Times New Roman" w:hAnsi="Times New Roman" w:cs="Times New Roman"/>
+          <w:sz w:val="24"/>
+          <w:szCs w:val="24"/>
+        </w:rPr>
+        <w:t xml:space="preserve"> to compile and run the above application.</w:t>
+      </w:r>
     </w:p>
     <w:p>
       <w:pPr>
@@ -1000,6 +1168,7 @@
           <w:sz w:val="24"/>
           <w:szCs w:val="24"/>
         </w:rPr>
+        <w:lastRenderedPageBreak/>
         <w:t>Compose is a command-line utility for configuring multi-container application services, viewing container statuses, streaming log output, and running single-instance processes.</w:t>
       </w:r>
     </w:p>
@@ -1468,7 +1637,6 @@
                 <w:sz w:val="24"/>
                 <w:szCs w:val="24"/>
               </w:rPr>
-              <w:lastRenderedPageBreak/>
               <w:t>B</w:t>
             </w:r>
             <w:r>
@@ -1788,6 +1956,7 @@
           <w:sz w:val="24"/>
           <w:szCs w:val="24"/>
         </w:rPr>
+        <w:lastRenderedPageBreak/>
         <w:t>It's possible to create bugs in which a shared mutable collection is changed unexpectedly, causing you to hunt down which line in a huge codebase is responsible for the undesired update.</w:t>
       </w:r>
     </w:p>
@@ -1828,12 +1997,609 @@
     </w:p>
     <w:p>
       <w:pPr>
-        <w:rPr>
-          <w:rFonts w:ascii="Times New Roman" w:hAnsi="Times New Roman" w:cs="Times New Roman"/>
-          <w:sz w:val="24"/>
-          <w:szCs w:val="24"/>
-        </w:rPr>
-      </w:pPr>
+        <w:jc w:val="both"/>
+        <w:rPr>
+          <w:rFonts w:ascii="Times New Roman" w:hAnsi="Times New Roman" w:cs="Times New Roman"/>
+          <w:sz w:val="24"/>
+          <w:szCs w:val="24"/>
+        </w:rPr>
+      </w:pPr>
+      <w:r>
+        <w:rPr>
+          <w:rFonts w:ascii="Times New Roman" w:hAnsi="Times New Roman" w:cs="Times New Roman"/>
+          <w:sz w:val="24"/>
+          <w:szCs w:val="24"/>
+        </w:rPr>
+        <w:t>Scaling horizontally and vertically are similar in that they both involve expanding your infrastructure's computer resources. In terms of implementation and performance, there are significant variations between the two.</w:t>
+      </w:r>
+      <w:r>
+        <w:rPr>
+          <w:rFonts w:ascii="Times New Roman" w:hAnsi="Times New Roman" w:cs="Times New Roman"/>
+          <w:sz w:val="24"/>
+          <w:szCs w:val="24"/>
+        </w:rPr>
+        <w:t xml:space="preserve"> </w:t>
+      </w:r>
+      <w:r>
+        <w:rPr>
+          <w:rFonts w:ascii="Times New Roman" w:hAnsi="Times New Roman" w:cs="Times New Roman"/>
+          <w:sz w:val="24"/>
+          <w:szCs w:val="24"/>
+        </w:rPr>
+        <w:t>Vertical scaling refers to adding more power to your pool of resources, whereas horizontal scaling refers to adding more units to your pool of resources.</w:t>
+      </w:r>
+    </w:p>
+    <w:p>
+      <w:pPr>
+        <w:jc w:val="both"/>
+        <w:rPr>
+          <w:rFonts w:ascii="Times New Roman" w:hAnsi="Times New Roman" w:cs="Times New Roman"/>
+          <w:sz w:val="24"/>
+          <w:szCs w:val="24"/>
+        </w:rPr>
+      </w:pPr>
+      <w:r>
+        <w:rPr>
+          <w:rFonts w:ascii="Times New Roman" w:hAnsi="Times New Roman" w:cs="Times New Roman"/>
+          <w:sz w:val="24"/>
+          <w:szCs w:val="24"/>
+        </w:rPr>
+        <w:t>Horizontal scaling requires splitting a sequential piece of logic into smaller chunks so that they may be processed in parallel across several systems, which is one of the key distinctions between the two. Vertical scaling is simpler in many ways since the reasoning does not need to change. Instead, you're simply executing the same code on more powerful computers.</w:t>
+      </w:r>
+    </w:p>
+    <w:p>
+      <w:pPr>
+        <w:jc w:val="both"/>
+        <w:rPr>
+          <w:rFonts w:ascii="Times New Roman" w:hAnsi="Times New Roman" w:cs="Times New Roman"/>
+          <w:sz w:val="24"/>
+          <w:szCs w:val="24"/>
+        </w:rPr>
+      </w:pPr>
+      <w:r>
+        <w:rPr>
+          <w:rFonts w:ascii="Times New Roman" w:hAnsi="Times New Roman" w:cs="Times New Roman"/>
+          <w:sz w:val="24"/>
+          <w:szCs w:val="24"/>
+        </w:rPr>
+        <w:t>However, there are several additional factors to consider while deciding on the best option.</w:t>
+      </w:r>
+    </w:p>
+    <w:tbl>
+      <w:tblPr>
+        <w:tblStyle w:val="TableGrid"/>
+        <w:tblW w:w="0" w:type="auto"/>
+        <w:tblLook w:val="04A0" w:firstRow="1" w:lastRow="0" w:firstColumn="1" w:lastColumn="0" w:noHBand="0" w:noVBand="1"/>
+      </w:tblPr>
+      <w:tblGrid>
+        <w:gridCol w:w="1615"/>
+        <w:gridCol w:w="3690"/>
+        <w:gridCol w:w="4045"/>
+      </w:tblGrid>
+      <w:tr>
+        <w:tc>
+          <w:tcPr>
+            <w:tcW w:w="1615" w:type="dxa"/>
+            <w:tcBorders>
+              <w:top w:val="nil"/>
+              <w:left w:val="nil"/>
+              <w:bottom w:val="single" w:sz="4" w:space="0" w:color="auto"/>
+              <w:right w:val="single" w:sz="4" w:space="0" w:color="auto"/>
+            </w:tcBorders>
+          </w:tcPr>
+          <w:p>
+            <w:pPr>
+              <w:jc w:val="both"/>
+              <w:rPr>
+                <w:rFonts w:ascii="Times New Roman" w:hAnsi="Times New Roman" w:cs="Times New Roman"/>
+                <w:sz w:val="24"/>
+                <w:szCs w:val="24"/>
+              </w:rPr>
+            </w:pPr>
+          </w:p>
+        </w:tc>
+        <w:tc>
+          <w:tcPr>
+            <w:tcW w:w="3690" w:type="dxa"/>
+            <w:tcBorders>
+              <w:left w:val="single" w:sz="4" w:space="0" w:color="auto"/>
+            </w:tcBorders>
+          </w:tcPr>
+          <w:p>
+            <w:pPr>
+              <w:jc w:val="center"/>
+              <w:rPr>
+                <w:rFonts w:ascii="Times New Roman" w:hAnsi="Times New Roman" w:cs="Times New Roman"/>
+                <w:b/>
+                <w:bCs/>
+                <w:sz w:val="24"/>
+                <w:szCs w:val="24"/>
+              </w:rPr>
+            </w:pPr>
+            <w:r>
+              <w:rPr>
+                <w:rFonts w:ascii="Times New Roman" w:hAnsi="Times New Roman" w:cs="Times New Roman"/>
+                <w:b/>
+                <w:bCs/>
+                <w:sz w:val="24"/>
+                <w:szCs w:val="24"/>
+              </w:rPr>
+              <w:t>Horizontal Scaling</w:t>
+            </w:r>
+          </w:p>
+        </w:tc>
+        <w:tc>
+          <w:tcPr>
+            <w:tcW w:w="4045" w:type="dxa"/>
+          </w:tcPr>
+          <w:p>
+            <w:pPr>
+              <w:jc w:val="center"/>
+              <w:rPr>
+                <w:rFonts w:ascii="Times New Roman" w:hAnsi="Times New Roman" w:cs="Times New Roman"/>
+                <w:b/>
+                <w:bCs/>
+                <w:sz w:val="24"/>
+                <w:szCs w:val="24"/>
+              </w:rPr>
+            </w:pPr>
+            <w:r>
+              <w:rPr>
+                <w:rFonts w:ascii="Times New Roman" w:hAnsi="Times New Roman" w:cs="Times New Roman"/>
+                <w:b/>
+                <w:bCs/>
+                <w:sz w:val="24"/>
+                <w:szCs w:val="24"/>
+              </w:rPr>
+              <w:t>Vertical Scaling</w:t>
+            </w:r>
+          </w:p>
+        </w:tc>
+      </w:tr>
+      <w:tr>
+        <w:tc>
+          <w:tcPr>
+            <w:tcW w:w="1615" w:type="dxa"/>
+            <w:tcBorders>
+              <w:top w:val="single" w:sz="4" w:space="0" w:color="auto"/>
+            </w:tcBorders>
+          </w:tcPr>
+          <w:p>
+            <w:pPr>
+              <w:jc w:val="both"/>
+              <w:rPr>
+                <w:rFonts w:ascii="Times New Roman" w:hAnsi="Times New Roman" w:cs="Times New Roman"/>
+                <w:b/>
+                <w:bCs/>
+                <w:sz w:val="24"/>
+                <w:szCs w:val="24"/>
+              </w:rPr>
+            </w:pPr>
+            <w:r>
+              <w:rPr>
+                <w:rFonts w:ascii="Times New Roman" w:hAnsi="Times New Roman" w:cs="Times New Roman"/>
+                <w:b/>
+                <w:bCs/>
+                <w:sz w:val="24"/>
+                <w:szCs w:val="24"/>
+              </w:rPr>
+              <w:t>Databases</w:t>
+            </w:r>
+          </w:p>
+        </w:tc>
+        <w:tc>
+          <w:tcPr>
+            <w:tcW w:w="3690" w:type="dxa"/>
+          </w:tcPr>
+          <w:p>
+            <w:pPr>
+              <w:jc w:val="both"/>
+              <w:rPr>
+                <w:rFonts w:ascii="Times New Roman" w:hAnsi="Times New Roman" w:cs="Times New Roman"/>
+                <w:sz w:val="24"/>
+                <w:szCs w:val="24"/>
+              </w:rPr>
+            </w:pPr>
+            <w:r>
+              <w:rPr>
+                <w:rFonts w:ascii="Times New Roman" w:hAnsi="Times New Roman" w:cs="Times New Roman"/>
+                <w:sz w:val="24"/>
+                <w:szCs w:val="24"/>
+              </w:rPr>
+              <w:t>Typically based on data partitioning</w:t>
+            </w:r>
+            <w:r>
+              <w:rPr>
+                <w:rFonts w:ascii="Times New Roman" w:hAnsi="Times New Roman" w:cs="Times New Roman"/>
+                <w:sz w:val="24"/>
+                <w:szCs w:val="24"/>
+              </w:rPr>
+              <w:t>.</w:t>
+            </w:r>
+          </w:p>
+        </w:tc>
+        <w:tc>
+          <w:tcPr>
+            <w:tcW w:w="4045" w:type="dxa"/>
+          </w:tcPr>
+          <w:p>
+            <w:pPr>
+              <w:jc w:val="both"/>
+              <w:rPr>
+                <w:rFonts w:ascii="Times New Roman" w:hAnsi="Times New Roman" w:cs="Times New Roman"/>
+                <w:sz w:val="24"/>
+                <w:szCs w:val="24"/>
+              </w:rPr>
+            </w:pPr>
+            <w:r>
+              <w:rPr>
+                <w:rFonts w:ascii="Times New Roman" w:hAnsi="Times New Roman" w:cs="Times New Roman"/>
+                <w:sz w:val="24"/>
+                <w:szCs w:val="24"/>
+              </w:rPr>
+              <w:t>The data is stored on a single node, and scalability is accomplished using multi-core processors.</w:t>
+            </w:r>
+          </w:p>
+        </w:tc>
+      </w:tr>
+      <w:tr>
+        <w:tc>
+          <w:tcPr>
+            <w:tcW w:w="1615" w:type="dxa"/>
+          </w:tcPr>
+          <w:p>
+            <w:pPr>
+              <w:jc w:val="both"/>
+              <w:rPr>
+                <w:rFonts w:ascii="Times New Roman" w:hAnsi="Times New Roman" w:cs="Times New Roman"/>
+                <w:b/>
+                <w:bCs/>
+                <w:sz w:val="24"/>
+                <w:szCs w:val="24"/>
+              </w:rPr>
+            </w:pPr>
+            <w:r>
+              <w:rPr>
+                <w:rFonts w:ascii="Times New Roman" w:hAnsi="Times New Roman" w:cs="Times New Roman"/>
+                <w:b/>
+                <w:bCs/>
+                <w:sz w:val="24"/>
+                <w:szCs w:val="24"/>
+              </w:rPr>
+              <w:t>Downtime</w:t>
+            </w:r>
+          </w:p>
+        </w:tc>
+        <w:tc>
+          <w:tcPr>
+            <w:tcW w:w="3690" w:type="dxa"/>
+          </w:tcPr>
+          <w:p>
+            <w:pPr>
+              <w:jc w:val="both"/>
+              <w:rPr>
+                <w:rFonts w:ascii="Times New Roman" w:hAnsi="Times New Roman" w:cs="Times New Roman"/>
+                <w:sz w:val="24"/>
+                <w:szCs w:val="24"/>
+              </w:rPr>
+            </w:pPr>
+            <w:r>
+              <w:rPr>
+                <w:rFonts w:ascii="Times New Roman" w:hAnsi="Times New Roman" w:cs="Times New Roman"/>
+                <w:sz w:val="24"/>
+                <w:szCs w:val="24"/>
+              </w:rPr>
+              <w:t>When you add more machines to an existing pool, you're no longer restricted to the capacity of a single unit, allowing you to grow with minimal downtime.</w:t>
+            </w:r>
+          </w:p>
+        </w:tc>
+        <w:tc>
+          <w:tcPr>
+            <w:tcW w:w="4045" w:type="dxa"/>
+          </w:tcPr>
+          <w:p>
+            <w:pPr>
+              <w:jc w:val="both"/>
+              <w:rPr>
+                <w:rFonts w:ascii="Times New Roman" w:hAnsi="Times New Roman" w:cs="Times New Roman"/>
+                <w:sz w:val="24"/>
+                <w:szCs w:val="24"/>
+              </w:rPr>
+            </w:pPr>
+            <w:r>
+              <w:rPr>
+                <w:rFonts w:ascii="Times New Roman" w:hAnsi="Times New Roman" w:cs="Times New Roman"/>
+                <w:sz w:val="24"/>
+                <w:szCs w:val="24"/>
+              </w:rPr>
+              <w:t>Scaling beyond a single machine's capacity requires downtime and has a hard upper limit.</w:t>
+            </w:r>
+          </w:p>
+        </w:tc>
+      </w:tr>
+      <w:tr>
+        <w:tc>
+          <w:tcPr>
+            <w:tcW w:w="1615" w:type="dxa"/>
+          </w:tcPr>
+          <w:p>
+            <w:pPr>
+              <w:jc w:val="both"/>
+              <w:rPr>
+                <w:rFonts w:ascii="Times New Roman" w:hAnsi="Times New Roman" w:cs="Times New Roman"/>
+                <w:b/>
+                <w:bCs/>
+                <w:sz w:val="24"/>
+                <w:szCs w:val="24"/>
+              </w:rPr>
+            </w:pPr>
+            <w:r>
+              <w:rPr>
+                <w:rFonts w:ascii="Times New Roman" w:hAnsi="Times New Roman" w:cs="Times New Roman"/>
+                <w:b/>
+                <w:bCs/>
+                <w:sz w:val="24"/>
+                <w:szCs w:val="24"/>
+              </w:rPr>
+              <w:t>Concurrency</w:t>
+            </w:r>
+          </w:p>
+        </w:tc>
+        <w:tc>
+          <w:tcPr>
+            <w:tcW w:w="3690" w:type="dxa"/>
+          </w:tcPr>
+          <w:p>
+            <w:pPr>
+              <w:jc w:val="both"/>
+              <w:rPr>
+                <w:rFonts w:ascii="Times New Roman" w:hAnsi="Times New Roman" w:cs="Times New Roman"/>
+                <w:sz w:val="24"/>
+                <w:szCs w:val="24"/>
+              </w:rPr>
+            </w:pPr>
+            <w:r>
+              <w:rPr>
+                <w:rFonts w:ascii="Times New Roman" w:hAnsi="Times New Roman" w:cs="Times New Roman"/>
+                <w:sz w:val="24"/>
+                <w:szCs w:val="24"/>
+              </w:rPr>
+              <w:t>It's also known as distributed programming since it entails distributing workloads among several workstations across a network.</w:t>
+            </w:r>
+          </w:p>
+        </w:tc>
+        <w:tc>
+          <w:tcPr>
+            <w:tcW w:w="4045" w:type="dxa"/>
+          </w:tcPr>
+          <w:p>
+            <w:pPr>
+              <w:jc w:val="both"/>
+              <w:rPr>
+                <w:rFonts w:ascii="Times New Roman" w:hAnsi="Times New Roman" w:cs="Times New Roman"/>
+                <w:sz w:val="24"/>
+                <w:szCs w:val="24"/>
+              </w:rPr>
+            </w:pPr>
+            <w:r>
+              <w:rPr>
+                <w:rFonts w:ascii="Times New Roman" w:hAnsi="Times New Roman" w:cs="Times New Roman"/>
+                <w:sz w:val="24"/>
+                <w:szCs w:val="24"/>
+              </w:rPr>
+              <w:t>Multi-threading and in-process message forwarding are frequently used in concurrent programming on multi-core computers.</w:t>
+            </w:r>
+          </w:p>
+        </w:tc>
+      </w:tr>
+      <w:tr>
+        <w:tc>
+          <w:tcPr>
+            <w:tcW w:w="1615" w:type="dxa"/>
+          </w:tcPr>
+          <w:p>
+            <w:pPr>
+              <w:jc w:val="both"/>
+              <w:rPr>
+                <w:rFonts w:ascii="Times New Roman" w:hAnsi="Times New Roman" w:cs="Times New Roman"/>
+                <w:b/>
+                <w:bCs/>
+                <w:sz w:val="24"/>
+                <w:szCs w:val="24"/>
+              </w:rPr>
+            </w:pPr>
+            <w:r>
+              <w:rPr>
+                <w:rFonts w:ascii="Times New Roman" w:hAnsi="Times New Roman" w:cs="Times New Roman"/>
+                <w:b/>
+                <w:bCs/>
+                <w:sz w:val="24"/>
+                <w:szCs w:val="24"/>
+              </w:rPr>
+              <w:t>Message Passing</w:t>
+            </w:r>
+          </w:p>
+        </w:tc>
+        <w:tc>
+          <w:tcPr>
+            <w:tcW w:w="3690" w:type="dxa"/>
+          </w:tcPr>
+          <w:p>
+            <w:pPr>
+              <w:jc w:val="both"/>
+              <w:rPr>
+                <w:rFonts w:ascii="Times New Roman" w:hAnsi="Times New Roman" w:cs="Times New Roman"/>
+                <w:sz w:val="24"/>
+                <w:szCs w:val="24"/>
+              </w:rPr>
+            </w:pPr>
+            <w:r>
+              <w:rPr>
+                <w:rFonts w:ascii="Times New Roman" w:hAnsi="Times New Roman" w:cs="Times New Roman"/>
+                <w:sz w:val="24"/>
+                <w:szCs w:val="24"/>
+              </w:rPr>
+              <w:t>The lack of a shared address space complicates data sharing in distributed computing. It also increases the cost of sharing, passing, or updating data since copies of the data must be passed.</w:t>
+            </w:r>
+          </w:p>
+        </w:tc>
+        <w:tc>
+          <w:tcPr>
+            <w:tcW w:w="4045" w:type="dxa"/>
+          </w:tcPr>
+          <w:p>
+            <w:pPr>
+              <w:jc w:val="both"/>
+              <w:rPr>
+                <w:rFonts w:ascii="Times New Roman" w:hAnsi="Times New Roman" w:cs="Times New Roman"/>
+                <w:sz w:val="24"/>
+                <w:szCs w:val="24"/>
+              </w:rPr>
+            </w:pPr>
+            <w:r>
+              <w:rPr>
+                <w:rFonts w:ascii="Times New Roman" w:hAnsi="Times New Roman" w:cs="Times New Roman"/>
+                <w:sz w:val="24"/>
+                <w:szCs w:val="24"/>
+              </w:rPr>
+              <w:t xml:space="preserve">You may assume the presence of a shared address space in a multi-threaded environment, thus data </w:t>
+            </w:r>
+            <w:proofErr w:type="gramStart"/>
+            <w:r>
+              <w:rPr>
+                <w:rFonts w:ascii="Times New Roman" w:hAnsi="Times New Roman" w:cs="Times New Roman"/>
+                <w:sz w:val="24"/>
+                <w:szCs w:val="24"/>
+              </w:rPr>
+              <w:t>sharing</w:t>
+            </w:r>
+            <w:proofErr w:type="gramEnd"/>
+            <w:r>
+              <w:rPr>
+                <w:rFonts w:ascii="Times New Roman" w:hAnsi="Times New Roman" w:cs="Times New Roman"/>
+                <w:sz w:val="24"/>
+                <w:szCs w:val="24"/>
+              </w:rPr>
+              <w:t xml:space="preserve"> and message transmission can be accomplished by passing a reference.</w:t>
+            </w:r>
+          </w:p>
+        </w:tc>
+      </w:tr>
+      <w:tr>
+        <w:tc>
+          <w:tcPr>
+            <w:tcW w:w="1615" w:type="dxa"/>
+          </w:tcPr>
+          <w:p>
+            <w:pPr>
+              <w:jc w:val="both"/>
+              <w:rPr>
+                <w:rFonts w:ascii="Times New Roman" w:hAnsi="Times New Roman" w:cs="Times New Roman"/>
+                <w:b/>
+                <w:bCs/>
+                <w:sz w:val="24"/>
+                <w:szCs w:val="24"/>
+              </w:rPr>
+            </w:pPr>
+            <w:r>
+              <w:rPr>
+                <w:rFonts w:ascii="Times New Roman" w:hAnsi="Times New Roman" w:cs="Times New Roman"/>
+                <w:b/>
+                <w:bCs/>
+                <w:sz w:val="24"/>
+                <w:szCs w:val="24"/>
+              </w:rPr>
+              <w:t>Examples</w:t>
+            </w:r>
+          </w:p>
+        </w:tc>
+        <w:tc>
+          <w:tcPr>
+            <w:tcW w:w="3690" w:type="dxa"/>
+          </w:tcPr>
+          <w:p>
+            <w:pPr>
+              <w:jc w:val="both"/>
+              <w:rPr>
+                <w:rFonts w:ascii="Times New Roman" w:hAnsi="Times New Roman" w:cs="Times New Roman"/>
+                <w:sz w:val="24"/>
+                <w:szCs w:val="24"/>
+              </w:rPr>
+            </w:pPr>
+            <w:r>
+              <w:rPr>
+                <w:rFonts w:ascii="Times New Roman" w:hAnsi="Times New Roman" w:cs="Times New Roman"/>
+                <w:sz w:val="24"/>
+                <w:szCs w:val="24"/>
+              </w:rPr>
+              <w:t>Cassandra, MongoDB, Google Cloud Spanner</w:t>
+            </w:r>
+          </w:p>
+        </w:tc>
+        <w:tc>
+          <w:tcPr>
+            <w:tcW w:w="4045" w:type="dxa"/>
+          </w:tcPr>
+          <w:p>
+            <w:pPr>
+              <w:jc w:val="both"/>
+              <w:rPr>
+                <w:rFonts w:ascii="Times New Roman" w:hAnsi="Times New Roman" w:cs="Times New Roman"/>
+                <w:sz w:val="24"/>
+                <w:szCs w:val="24"/>
+              </w:rPr>
+            </w:pPr>
+            <w:r>
+              <w:rPr>
+                <w:rFonts w:ascii="Times New Roman" w:hAnsi="Times New Roman" w:cs="Times New Roman"/>
+                <w:sz w:val="24"/>
+                <w:szCs w:val="24"/>
+              </w:rPr>
+              <w:t>MySQL, Amazon RDS</w:t>
+            </w:r>
+          </w:p>
+        </w:tc>
+      </w:tr>
+    </w:tbl>
+    <w:p>
+      <w:pPr>
+        <w:jc w:val="both"/>
+        <w:rPr>
+          <w:rFonts w:ascii="Times New Roman" w:hAnsi="Times New Roman" w:cs="Times New Roman"/>
+          <w:sz w:val="24"/>
+          <w:szCs w:val="24"/>
+        </w:rPr>
+      </w:pPr>
+    </w:p>
+    <w:p>
+      <w:pPr>
+        <w:rPr>
+          <w:rFonts w:ascii="Times New Roman" w:hAnsi="Times New Roman" w:cs="Times New Roman"/>
+          <w:sz w:val="24"/>
+          <w:szCs w:val="24"/>
+        </w:rPr>
+      </w:pPr>
+    </w:p>
+    <w:p>
+      <w:pPr>
+        <w:rPr>
+          <w:rFonts w:ascii="Times New Roman" w:hAnsi="Times New Roman" w:cs="Times New Roman"/>
+          <w:b/>
+          <w:bCs/>
+          <w:sz w:val="24"/>
+          <w:szCs w:val="24"/>
+        </w:rPr>
+      </w:pPr>
+      <w:r>
+        <w:rPr>
+          <w:rFonts w:ascii="Times New Roman" w:hAnsi="Times New Roman" w:cs="Times New Roman"/>
+          <w:b/>
+          <w:bCs/>
+          <w:sz w:val="24"/>
+          <w:szCs w:val="24"/>
+        </w:rPr>
+        <w:br w:type="page"/>
+      </w:r>
     </w:p>
     <w:p>
       <w:pPr>
@@ -1858,6 +2624,7 @@
           <w:sz w:val="24"/>
           <w:szCs w:val="24"/>
         </w:rPr>
+        <w:lastRenderedPageBreak/>
         <w:t>How to secure an API endpoint</w:t>
       </w:r>
     </w:p>
@@ -1935,7 +2702,6 @@
           <w:sz w:val="24"/>
           <w:szCs w:val="24"/>
         </w:rPr>
-        <w:lastRenderedPageBreak/>
         <w:t>Access to public REST services is controlled via API keys. API keys can be used by public web service providers to rate-limit API calls and prevent denial-of-service</w:t>
       </w:r>
       <w:r>
@@ -2252,6 +3018,7 @@
           <w:sz w:val="24"/>
           <w:szCs w:val="24"/>
         </w:rPr>
+        <w:lastRenderedPageBreak/>
         <w:t>Whereas EDR (Endpoint detection and response) enhanced malware detection above antivirus capabilities, XDR expands EDR's scope to include more widely deployed security solutions. XDR offers a greater range of capabilities than EDR. It makes use of the most up-to-date technology to improve visibility and gather and correlate threat information, as well as analytics and automation to assist identify existing and future threats.</w:t>
       </w:r>
       <w:r>
@@ -2410,7 +3177,6 @@
           <w:sz w:val="24"/>
           <w:szCs w:val="24"/>
         </w:rPr>
-        <w:lastRenderedPageBreak/>
         <w:t xml:space="preserve">A tag is </w:t>
       </w:r>
       <w:proofErr w:type="gramStart"/>
@@ -2503,13 +3269,119 @@
       </w:r>
     </w:p>
     <w:sectPr>
+      <w:footerReference w:type="default" r:id="rId9"/>
       <w:pgSz w:w="12240" w:h="15840"/>
       <w:pgMar w:top="1440" w:right="1440" w:bottom="1440" w:left="1440" w:header="720" w:footer="720" w:gutter="0"/>
+      <w:pgNumType w:start="0"/>
       <w:cols w:space="720"/>
+      <w:titlePg/>
       <w:docGrid w:linePitch="360"/>
     </w:sectPr>
   </w:body>
 </w:document>
+</file>
+
+<file path=word/endnotes.xml><?xml version="1.0" encoding="utf-8"?>
+<w:endnotes xmlns:wpc="http://schemas.microsoft.com/office/word/2010/wordprocessingCanvas" xmlns:cx="http://schemas.microsoft.com/office/drawing/2014/chartex" xmlns:cx1="http://schemas.microsoft.com/office/drawing/2015/9/8/chartex" xmlns:cx2="http://schemas.microsoft.com/office/drawing/2015/10/21/chartex" xmlns:cx3="http://schemas.microsoft.com/office/drawing/2016/5/9/chartex" xmlns:cx4="http://schemas.microsoft.com/office/drawing/2016/5/10/chartex" xmlns:cx5="http://schemas.microsoft.com/office/drawing/2016/5/11/chartex" xmlns:cx6="http://schemas.microsoft.com/office/drawing/2016/5/12/chartex" xmlns:cx7="http://schemas.microsoft.com/office/drawing/2016/5/13/chartex" xmlns:cx8="http://schemas.microsoft.com/office/drawing/2016/5/14/chartex" xmlns:mc="http://schemas.openxmlformats.org/markup-compatibility/2006" xmlns:aink="http://schemas.microsoft.com/office/drawing/2016/ink" xmlns:am3d="http://schemas.microsoft.com/office/drawing/2017/model3d" xmlns:o="urn:schemas-microsoft-com:office:office" xmlns:r="http://schemas.openxmlformats.org/officeDocument/2006/relationships" xmlns:m="http://schemas.openxmlformats.org/officeDocument/2006/math" xmlns:v="urn:schemas-microsoft-com:vml" xmlns:wp14="http://schemas.microsoft.com/office/word/2010/wordprocessingDrawing" xmlns:wp="http://schemas.openxmlformats.org/drawingml/2006/wordprocessingDrawing" xmlns:w10="urn:schemas-microsoft-com:office:word" xmlns:w="http://schemas.openxmlformats.org/wordprocessingml/2006/main" xmlns:w14="http://schemas.microsoft.com/office/word/2010/wordml" xmlns:w15="http://schemas.microsoft.com/office/word/2012/wordml" xmlns:w16cex="http://schemas.microsoft.com/office/word/2018/wordml/cex" xmlns:w16cid="http://schemas.microsoft.com/office/word/2016/wordml/cid" xmlns:w16="http://schemas.microsoft.com/office/word/2018/wordml" xmlns:w16sdtdh="http://schemas.microsoft.com/office/word/2020/wordml/sdtdatahash" xmlns:w16se="http://schemas.microsoft.com/office/word/2015/wordml/symex" xmlns:wpg="http://schemas.microsoft.com/office/word/2010/wordprocessingGroup" xmlns:wpi="http://schemas.microsoft.com/office/word/2010/wordprocessingInk" xmlns:wne="http://schemas.microsoft.com/office/word/2006/wordml" xmlns:wps="http://schemas.microsoft.com/office/word/2010/wordprocessingShape" mc:Ignorable="w14 w15 w16se w16cid w16 w16cex w16sdtdh wp14">
+  <w:endnote w:type="separator" w:id="-1">
+    <w:p>
+      <w:pPr>
+        <w:spacing w:after="0" w:line="240" w:lineRule="auto"/>
+      </w:pPr>
+      <w:r>
+        <w:separator/>
+      </w:r>
+    </w:p>
+  </w:endnote>
+  <w:endnote w:type="continuationSeparator" w:id="0">
+    <w:p>
+      <w:pPr>
+        <w:spacing w:after="0" w:line="240" w:lineRule="auto"/>
+      </w:pPr>
+      <w:r>
+        <w:continuationSeparator/>
+      </w:r>
+    </w:p>
+  </w:endnote>
+</w:endnotes>
+</file>
+
+<file path=word/footer1.xml><?xml version="1.0" encoding="utf-8"?>
+<w:ftr xmlns:wpc="http://schemas.microsoft.com/office/word/2010/wordprocessingCanvas" xmlns:cx="http://schemas.microsoft.com/office/drawing/2014/chartex" xmlns:cx1="http://schemas.microsoft.com/office/drawing/2015/9/8/chartex" xmlns:cx2="http://schemas.microsoft.com/office/drawing/2015/10/21/chartex" xmlns:cx3="http://schemas.microsoft.com/office/drawing/2016/5/9/chartex" xmlns:cx4="http://schemas.microsoft.com/office/drawing/2016/5/10/chartex" xmlns:cx5="http://schemas.microsoft.com/office/drawing/2016/5/11/chartex" xmlns:cx6="http://schemas.microsoft.com/office/drawing/2016/5/12/chartex" xmlns:cx7="http://schemas.microsoft.com/office/drawing/2016/5/13/chartex" xmlns:cx8="http://schemas.microsoft.com/office/drawing/2016/5/14/chartex" xmlns:mc="http://schemas.openxmlformats.org/markup-compatibility/2006" xmlns:aink="http://schemas.microsoft.com/office/drawing/2016/ink" xmlns:am3d="http://schemas.microsoft.com/office/drawing/2017/model3d" xmlns:o="urn:schemas-microsoft-com:office:office" xmlns:r="http://schemas.openxmlformats.org/officeDocument/2006/relationships" xmlns:m="http://schemas.openxmlformats.org/officeDocument/2006/math" xmlns:v="urn:schemas-microsoft-com:vml" xmlns:wp14="http://schemas.microsoft.com/office/word/2010/wordprocessingDrawing" xmlns:wp="http://schemas.openxmlformats.org/drawingml/2006/wordprocessingDrawing" xmlns:w10="urn:schemas-microsoft-com:office:word" xmlns:w="http://schemas.openxmlformats.org/wordprocessingml/2006/main" xmlns:w14="http://schemas.microsoft.com/office/word/2010/wordml" xmlns:w15="http://schemas.microsoft.com/office/word/2012/wordml" xmlns:w16cex="http://schemas.microsoft.com/office/word/2018/wordml/cex" xmlns:w16cid="http://schemas.microsoft.com/office/word/2016/wordml/cid" xmlns:w16="http://schemas.microsoft.com/office/word/2018/wordml" xmlns:w16sdtdh="http://schemas.microsoft.com/office/word/2020/wordml/sdtdatahash" xmlns:w16se="http://schemas.microsoft.com/office/word/2015/wordml/symex" xmlns:wpg="http://schemas.microsoft.com/office/word/2010/wordprocessingGroup" xmlns:wpi="http://schemas.microsoft.com/office/word/2010/wordprocessingInk" xmlns:wne="http://schemas.microsoft.com/office/word/2006/wordml" xmlns:wps="http://schemas.microsoft.com/office/word/2010/wordprocessingShape" mc:Ignorable="w14 w15 w16se w16cid w16 w16cex w16sdtdh wp14">
+  <w:sdt>
+    <w:sdtPr>
+      <w:id w:val="1467091491"/>
+      <w:docPartObj>
+        <w:docPartGallery w:val="Page Numbers (Bottom of Page)"/>
+        <w:docPartUnique/>
+      </w:docPartObj>
+    </w:sdtPr>
+    <w:sdtEndPr>
+      <w:rPr>
+        <w:noProof/>
+      </w:rPr>
+    </w:sdtEndPr>
+    <w:sdtContent>
+      <w:p>
+        <w:pPr>
+          <w:pStyle w:val="Footer"/>
+          <w:jc w:val="center"/>
+        </w:pPr>
+        <w:r>
+          <w:fldChar w:fldCharType="begin"/>
+        </w:r>
+        <w:r>
+          <w:instrText xml:space="preserve"> PAGE   \* MERGEFORMAT </w:instrText>
+        </w:r>
+        <w:r>
+          <w:fldChar w:fldCharType="separate"/>
+        </w:r>
+        <w:r>
+          <w:rPr>
+            <w:noProof/>
+          </w:rPr>
+          <w:t>2</w:t>
+        </w:r>
+        <w:r>
+          <w:rPr>
+            <w:noProof/>
+          </w:rPr>
+          <w:fldChar w:fldCharType="end"/>
+        </w:r>
+      </w:p>
+    </w:sdtContent>
+  </w:sdt>
+  <w:p>
+    <w:pPr>
+      <w:pStyle w:val="Footer"/>
+    </w:pPr>
+  </w:p>
+</w:ftr>
+</file>
+
+<file path=word/footnotes.xml><?xml version="1.0" encoding="utf-8"?>
+<w:footnotes xmlns:wpc="http://schemas.microsoft.com/office/word/2010/wordprocessingCanvas" xmlns:cx="http://schemas.microsoft.com/office/drawing/2014/chartex" xmlns:cx1="http://schemas.microsoft.com/office/drawing/2015/9/8/chartex" xmlns:cx2="http://schemas.microsoft.com/office/drawing/2015/10/21/chartex" xmlns:cx3="http://schemas.microsoft.com/office/drawing/2016/5/9/chartex" xmlns:cx4="http://schemas.microsoft.com/office/drawing/2016/5/10/chartex" xmlns:cx5="http://schemas.microsoft.com/office/drawing/2016/5/11/chartex" xmlns:cx6="http://schemas.microsoft.com/office/drawing/2016/5/12/chartex" xmlns:cx7="http://schemas.microsoft.com/office/drawing/2016/5/13/chartex" xmlns:cx8="http://schemas.microsoft.com/office/drawing/2016/5/14/chartex" xmlns:mc="http://schemas.openxmlformats.org/markup-compatibility/2006" xmlns:aink="http://schemas.microsoft.com/office/drawing/2016/ink" xmlns:am3d="http://schemas.microsoft.com/office/drawing/2017/model3d" xmlns:o="urn:schemas-microsoft-com:office:office" xmlns:r="http://schemas.openxmlformats.org/officeDocument/2006/relationships" xmlns:m="http://schemas.openxmlformats.org/officeDocument/2006/math" xmlns:v="urn:schemas-microsoft-com:vml" xmlns:wp14="http://schemas.microsoft.com/office/word/2010/wordprocessingDrawing" xmlns:wp="http://schemas.openxmlformats.org/drawingml/2006/wordprocessingDrawing" xmlns:w10="urn:schemas-microsoft-com:office:word" xmlns:w="http://schemas.openxmlformats.org/wordprocessingml/2006/main" xmlns:w14="http://schemas.microsoft.com/office/word/2010/wordml" xmlns:w15="http://schemas.microsoft.com/office/word/2012/wordml" xmlns:w16cex="http://schemas.microsoft.com/office/word/2018/wordml/cex" xmlns:w16cid="http://schemas.microsoft.com/office/word/2016/wordml/cid" xmlns:w16="http://schemas.microsoft.com/office/word/2018/wordml" xmlns:w16sdtdh="http://schemas.microsoft.com/office/word/2020/wordml/sdtdatahash" xmlns:w16se="http://schemas.microsoft.com/office/word/2015/wordml/symex" xmlns:wpg="http://schemas.microsoft.com/office/word/2010/wordprocessingGroup" xmlns:wpi="http://schemas.microsoft.com/office/word/2010/wordprocessingInk" xmlns:wne="http://schemas.microsoft.com/office/word/2006/wordml" xmlns:wps="http://schemas.microsoft.com/office/word/2010/wordprocessingShape" mc:Ignorable="w14 w15 w16se w16cid w16 w16cex w16sdtdh wp14">
+  <w:footnote w:type="separator" w:id="-1">
+    <w:p>
+      <w:pPr>
+        <w:spacing w:after="0" w:line="240" w:lineRule="auto"/>
+      </w:pPr>
+      <w:r>
+        <w:separator/>
+      </w:r>
+    </w:p>
+  </w:footnote>
+  <w:footnote w:type="continuationSeparator" w:id="0">
+    <w:p>
+      <w:pPr>
+        <w:spacing w:after="0" w:line="240" w:lineRule="auto"/>
+      </w:pPr>
+      <w:r>
+        <w:continuationSeparator/>
+      </w:r>
+    </w:p>
+  </w:footnote>
+</w:footnotes>
 </file>
 
 <file path=word/numbering.xml><?xml version="1.0" encoding="utf-8"?>
@@ -3673,6 +4545,85 @@
       </w:tblBorders>
     </w:tblPr>
   </w:style>
+  <w:style w:type="character" w:styleId="Hyperlink">
+    <w:name w:val="Hyperlink"/>
+    <w:basedOn w:val="DefaultParagraphFont"/>
+    <w:uiPriority w:val="99"/>
+    <w:unhideWhenUsed/>
+    <w:rsid w:val="00A5464E"/>
+    <w:rPr>
+      <w:color w:val="0563C1" w:themeColor="hyperlink"/>
+      <w:u w:val="single"/>
+    </w:rPr>
+  </w:style>
+  <w:style w:type="character" w:styleId="UnresolvedMention">
+    <w:name w:val="Unresolved Mention"/>
+    <w:basedOn w:val="DefaultParagraphFont"/>
+    <w:uiPriority w:val="99"/>
+    <w:semiHidden/>
+    <w:unhideWhenUsed/>
+    <w:rsid w:val="00A5464E"/>
+    <w:rPr>
+      <w:color w:val="605E5C"/>
+      <w:shd w:val="clear" w:color="auto" w:fill="E1DFDD"/>
+    </w:rPr>
+  </w:style>
+  <w:style w:type="character" w:styleId="FollowedHyperlink">
+    <w:name w:val="FollowedHyperlink"/>
+    <w:basedOn w:val="DefaultParagraphFont"/>
+    <w:uiPriority w:val="99"/>
+    <w:semiHidden/>
+    <w:unhideWhenUsed/>
+    <w:rsid w:val="00A5464E"/>
+    <w:rPr>
+      <w:color w:val="954F72" w:themeColor="followedHyperlink"/>
+      <w:u w:val="single"/>
+    </w:rPr>
+  </w:style>
+  <w:style w:type="paragraph" w:styleId="Header">
+    <w:name w:val="header"/>
+    <w:basedOn w:val="Normal"/>
+    <w:link w:val="HeaderChar"/>
+    <w:uiPriority w:val="99"/>
+    <w:unhideWhenUsed/>
+    <w:rsid w:val="009F52F0"/>
+    <w:pPr>
+      <w:tabs>
+        <w:tab w:val="center" w:pos="4680"/>
+        <w:tab w:val="right" w:pos="9360"/>
+      </w:tabs>
+      <w:spacing w:after="0" w:line="240" w:lineRule="auto"/>
+    </w:pPr>
+  </w:style>
+  <w:style w:type="character" w:customStyle="1" w:styleId="HeaderChar">
+    <w:name w:val="Header Char"/>
+    <w:basedOn w:val="DefaultParagraphFont"/>
+    <w:link w:val="Header"/>
+    <w:uiPriority w:val="99"/>
+    <w:rsid w:val="009F52F0"/>
+  </w:style>
+  <w:style w:type="paragraph" w:styleId="Footer">
+    <w:name w:val="footer"/>
+    <w:basedOn w:val="Normal"/>
+    <w:link w:val="FooterChar"/>
+    <w:uiPriority w:val="99"/>
+    <w:unhideWhenUsed/>
+    <w:rsid w:val="009F52F0"/>
+    <w:pPr>
+      <w:tabs>
+        <w:tab w:val="center" w:pos="4680"/>
+        <w:tab w:val="right" w:pos="9360"/>
+      </w:tabs>
+      <w:spacing w:after="0" w:line="240" w:lineRule="auto"/>
+    </w:pPr>
+  </w:style>
+  <w:style w:type="character" w:customStyle="1" w:styleId="FooterChar">
+    <w:name w:val="Footer Char"/>
+    <w:basedOn w:val="DefaultParagraphFont"/>
+    <w:link w:val="Footer"/>
+    <w:uiPriority w:val="99"/>
+    <w:rsid w:val="009F52F0"/>
+  </w:style>
 </w:styles>
 </file>
 

</xml_diff>